<commit_message>
update ptint analytica chancado
</commit_message>
<xml_diff>
--- a/chancado/analytica/Report/PrintPaleta.docx
+++ b/chancado/analytica/Report/PrintPaleta.docx
@@ -20,8 +20,8 @@
         <w:tblDescription w:val="Tabla de diseño de encabezado"/>
       </w:tblPr>
       <w:tblGrid>
-        <w:gridCol w:w="10737"/>
-        <w:gridCol w:w="4813"/>
+        <w:gridCol w:w="10738"/>
+        <w:gridCol w:w="4812"/>
       </w:tblGrid>
       <w:tr>
         <w:trPr>
@@ -39,20 +39,21 @@
             <w:r>
               <w:rPr>
                 <w:rFonts w:ascii="Times New Roman" w:hAnsi="Times New Roman" w:cs="Times New Roman"/>
+                <w:noProof/>
                 <w:szCs w:val="24"/>
               </w:rPr>
               <mc:AlternateContent>
                 <mc:Choice Requires="wps">
                   <w:drawing>
-                    <wp:anchor distT="0" distB="0" distL="114300" distR="114300" simplePos="0" relativeHeight="251664384" behindDoc="0" locked="0" layoutInCell="1" allowOverlap="1" wp14:anchorId="59435B1C" wp14:editId="35C52DDA">
+                    <wp:anchor distT="0" distB="0" distL="114300" distR="114300" simplePos="0" relativeHeight="251664384" behindDoc="0" locked="0" layoutInCell="1" allowOverlap="1" wp14:anchorId="59435B1C" wp14:editId="2A0B47EF">
                       <wp:simplePos x="0" y="0"/>
                       <wp:positionH relativeFrom="margin">
-                        <wp:posOffset>3898265</wp:posOffset>
+                        <wp:posOffset>3900854</wp:posOffset>
                       </wp:positionH>
                       <wp:positionV relativeFrom="paragraph">
-                        <wp:posOffset>157480</wp:posOffset>
+                        <wp:posOffset>151996</wp:posOffset>
                       </wp:positionV>
-                      <wp:extent cx="1899285" cy="1489075"/>
+                      <wp:extent cx="2517569" cy="1995054"/>
                       <wp:effectExtent l="0" t="0" r="0" b="0"/>
                       <wp:wrapNone/>
                       <wp:docPr id="1729424235" name="Rectángulo: esquinas redondeadas 1729424235"/>
@@ -68,7 +69,7 @@
                             <wps:spPr bwMode="auto">
                               <a:xfrm>
                                 <a:off x="0" y="0"/>
-                                <a:ext cx="1899285" cy="1489075"/>
+                                <a:ext cx="2517569" cy="1995054"/>
                               </a:xfrm>
                               <a:prstGeom prst="roundRect">
                                 <a:avLst>
@@ -150,7 +151,7 @@
                 </mc:Choice>
                 <mc:Fallback>
                   <w:pict>
-                    <v:roundrect w14:anchorId="59435B1C" id="Rectángulo: esquinas redondeadas 1729424235" o:spid="_x0000_s1026" style="position:absolute;margin-left:306.95pt;margin-top:12.4pt;width:149.55pt;height:117.25pt;z-index:251664384;visibility:visible;mso-wrap-style:square;mso-width-percent:0;mso-height-percent:0;mso-wrap-distance-left:9pt;mso-wrap-distance-top:0;mso-wrap-distance-right:9pt;mso-wrap-distance-bottom:0;mso-position-horizontal:absolute;mso-position-horizontal-relative:margin;mso-position-vertical:absolute;mso-position-vertical-relative:text;mso-width-percent:0;mso-height-percent:0;mso-width-relative:margin;mso-height-relative:margin;v-text-anchor:top" arcsize="10923f" o:gfxdata="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" filled="f" stroked="f">
+                    <v:roundrect w14:anchorId="59435B1C" id="Rectángulo: esquinas redondeadas 1729424235" o:spid="_x0000_s1026" style="position:absolute;margin-left:307.15pt;margin-top:11.95pt;width:198.25pt;height:157.1pt;z-index:251664384;visibility:visible;mso-wrap-style:square;mso-width-percent:0;mso-height-percent:0;mso-wrap-distance-left:9pt;mso-wrap-distance-top:0;mso-wrap-distance-right:9pt;mso-wrap-distance-bottom:0;mso-position-horizontal:absolute;mso-position-horizontal-relative:margin;mso-position-vertical:absolute;mso-position-vertical-relative:text;mso-width-percent:0;mso-height-percent:0;mso-width-relative:margin;mso-height-relative:margin;v-text-anchor:top" arcsize="10923f" o:gfxdata="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" filled="f" stroked="f">
                       <v:stroke joinstyle="miter"/>
                       <v:textbox>
                         <w:txbxContent>
@@ -250,6 +251,7 @@
               <w:spacing w:before="240" w:line="480" w:lineRule="auto"/>
               <w:ind w:right="289"/>
               <w:rPr>
+                <w:rFonts w:ascii="Arial" w:hAnsi="Arial" w:cs="Arial"/>
                 <w:color w:val="00679A" w:themeColor="accent4"/>
                 <w:sz w:val="160"/>
                 <w:szCs w:val="160"/>
@@ -257,14 +259,16 @@
             </w:pPr>
             <w:r>
               <w:rPr>
+                <w:rFonts w:ascii="Arial" w:hAnsi="Arial" w:cs="Arial"/>
                 <w:color w:val="00679A" w:themeColor="accent4"/>
-                <w:sz w:val="160"/>
-                <w:szCs w:val="160"/>
+                <w:sz w:val="144"/>
+                <w:szCs w:val="144"/>
               </w:rPr>
-              <w:t xml:space="preserve"> </w:t>
+              <w:t xml:space="preserve">    </w:t>
             </w:r>
             <w:r>
               <w:rPr>
+                <w:rFonts w:ascii="Arial" w:hAnsi="Arial" w:cs="Arial"/>
                 <w:color w:val="00679A" w:themeColor="accent4"/>
                 <w:sz w:val="144"/>
                 <w:szCs w:val="144"/>
@@ -273,6 +277,7 @@
             </w:r>
             <w:r>
               <w:rPr>
+                <w:rFonts w:ascii="Arial" w:hAnsi="Arial" w:cs="Arial"/>
                 <w:color w:val="00679A" w:themeColor="accent4"/>
                 <w:sz w:val="144"/>
                 <w:szCs w:val="144"/>
@@ -281,6 +286,7 @@
             </w:r>
             <w:r>
               <w:rPr>
+                <w:rFonts w:ascii="Arial" w:hAnsi="Arial" w:cs="Arial"/>
                 <w:color w:val="00679A" w:themeColor="accent4"/>
                 <w:sz w:val="144"/>
                 <w:szCs w:val="144"/>
@@ -289,6 +295,7 @@
             </w:r>
             <w:r>
               <w:rPr>
+                <w:rFonts w:ascii="Arial" w:hAnsi="Arial" w:cs="Arial"/>
                 <w:color w:val="00679A" w:themeColor="accent4"/>
                 <w:sz w:val="144"/>
                 <w:szCs w:val="144"/>
@@ -297,6 +304,7 @@
             </w:r>
             <w:r>
               <w:rPr>
+                <w:rFonts w:ascii="Arial" w:hAnsi="Arial" w:cs="Arial"/>
                 <w:color w:val="00679A" w:themeColor="accent4"/>
                 <w:sz w:val="144"/>
                 <w:szCs w:val="144"/>
@@ -310,6 +318,7 @@
               <w:spacing w:before="240" w:line="480" w:lineRule="auto"/>
               <w:ind w:right="290"/>
               <w:rPr>
+                <w:rFonts w:ascii="Arial" w:hAnsi="Arial" w:cs="Arial"/>
                 <w:color w:val="000000" w:themeColor="text1"/>
                 <w:sz w:val="70"/>
                 <w:szCs w:val="70"/>
@@ -322,6 +331,21 @@
             </w:pPr>
             <w:r>
               <w:rPr>
+                <w:rFonts w:ascii="Arial" w:hAnsi="Arial" w:cs="Arial"/>
+                <w:color w:val="000000" w:themeColor="text1"/>
+                <w:sz w:val="70"/>
+                <w:szCs w:val="70"/>
+                <w14:shadow w14:blurRad="12700" w14:dist="38100" w14:dir="2700000" w14:sx="100000" w14:sy="100000" w14:kx="0" w14:ky="0" w14:algn="tl">
+                  <w14:srgbClr w14:val="000000">
+                    <w14:alpha w14:val="60000"/>
+                  </w14:srgbClr>
+                </w14:shadow>
+              </w:rPr>
+              <w:t xml:space="preserve">       </w:t>
+            </w:r>
+            <w:r>
+              <w:rPr>
+                <w:rFonts w:ascii="Arial" w:hAnsi="Arial" w:cs="Arial"/>
                 <w:color w:val="000000" w:themeColor="text1"/>
                 <w:sz w:val="70"/>
                 <w:szCs w:val="70"/>
@@ -335,6 +359,7 @@
             </w:r>
             <w:r>
               <w:rPr>
+                <w:rFonts w:ascii="Arial" w:hAnsi="Arial" w:cs="Arial"/>
                 <w:color w:val="000000" w:themeColor="text1"/>
                 <w:sz w:val="70"/>
                 <w:szCs w:val="70"/>
@@ -348,6 +373,7 @@
             </w:r>
             <w:r>
               <w:rPr>
+                <w:rFonts w:ascii="Arial" w:hAnsi="Arial" w:cs="Arial"/>
                 <w:color w:val="000000" w:themeColor="text1"/>
                 <w:sz w:val="70"/>
                 <w:szCs w:val="70"/>
@@ -361,6 +387,7 @@
             </w:r>
             <w:r>
               <w:rPr>
+                <w:rFonts w:ascii="Arial" w:hAnsi="Arial" w:cs="Arial"/>
                 <w:color w:val="000000" w:themeColor="text1"/>
                 <w:sz w:val="70"/>
                 <w:szCs w:val="70"/>
@@ -374,6 +401,7 @@
             </w:r>
             <w:r>
               <w:rPr>
+                <w:rFonts w:ascii="Arial" w:hAnsi="Arial" w:cs="Arial"/>
                 <w:color w:val="000000" w:themeColor="text1"/>
                 <w:sz w:val="70"/>
                 <w:szCs w:val="70"/>
@@ -2466,6 +2494,23 @@
 </file>
 
 <file path=customXml/item1.xml><?xml version="1.0" encoding="utf-8"?>
+<p:properties xmlns:p="http://schemas.microsoft.com/office/2006/metadata/properties" xmlns:xsi="http://www.w3.org/2001/XMLSchema-instance" xmlns:pc="http://schemas.microsoft.com/office/infopath/2007/PartnerControls">
+  <documentManagement>
+    <MediaServiceKeyPoints xmlns="71af3243-3dd4-4a8d-8c0d-dd76da1f02a5" xsi:nil="true"/>
+  </documentManagement>
+</p:properties>
+</file>
+
+<file path=customXml/item2.xml><?xml version="1.0" encoding="utf-8"?>
+<?mso-contentType ?>
+<FormTemplates xmlns="http://schemas.microsoft.com/sharepoint/v3/contenttype/forms">
+  <Display>DocumentLibraryForm</Display>
+  <Edit>DocumentLibraryForm</Edit>
+  <New>DocumentLibraryForm</New>
+</FormTemplates>
+</file>
+
+<file path=customXml/item3.xml><?xml version="1.0" encoding="utf-8"?>
 <ct:contentTypeSchema xmlns:ct="http://schemas.microsoft.com/office/2006/metadata/contentType" xmlns:ma="http://schemas.microsoft.com/office/2006/metadata/properties/metaAttributes" ct:_="" ma:_="" ma:contentTypeName="Document" ma:contentTypeID="0x01010079F111ED35F8CC479449609E8A0923A6" ma:contentTypeVersion="11" ma:contentTypeDescription="Create a new document." ma:contentTypeScope="" ma:versionID="1c2eb7a32e66fb6e4260f3771546a5e2">
   <xsd:schema xmlns:xsd="http://www.w3.org/2001/XMLSchema" xmlns:xs="http://www.w3.org/2001/XMLSchema" xmlns:p="http://schemas.microsoft.com/office/2006/metadata/properties" xmlns:ns2="71af3243-3dd4-4a8d-8c0d-dd76da1f02a5" xmlns:ns3="16c05727-aa75-4e4a-9b5f-8a80a1165891" targetNamespace="http://schemas.microsoft.com/office/2006/metadata/properties" ma:root="true" ma:fieldsID="04e1f6479c48b08974ba73b5ca973489" ns2:_="" ns3:_="">
     <xsd:import namespace="71af3243-3dd4-4a8d-8c0d-dd76da1f02a5"/>
@@ -2676,24 +2721,25 @@
 </ct:contentTypeSchema>
 </file>
 
-<file path=customXml/item2.xml><?xml version="1.0" encoding="utf-8"?>
-<?mso-contentType ?>
-<FormTemplates xmlns="http://schemas.microsoft.com/sharepoint/v3/contenttype/forms">
-  <Display>DocumentLibraryForm</Display>
-  <Edit>DocumentLibraryForm</Edit>
-  <New>DocumentLibraryForm</New>
-</FormTemplates>
+<file path=customXml/itemProps1.xml><?xml version="1.0" encoding="utf-8"?>
+<ds:datastoreItem xmlns:ds="http://schemas.openxmlformats.org/officeDocument/2006/customXml" ds:itemID="{B550BB7C-2FBC-4612-9ECE-2EA076035D14}">
+  <ds:schemaRefs>
+    <ds:schemaRef ds:uri="http://schemas.microsoft.com/office/2006/metadata/properties"/>
+    <ds:schemaRef ds:uri="http://schemas.microsoft.com/office/infopath/2007/PartnerControls"/>
+    <ds:schemaRef ds:uri="71af3243-3dd4-4a8d-8c0d-dd76da1f02a5"/>
+  </ds:schemaRefs>
+</ds:datastoreItem>
 </file>
 
-<file path=customXml/item3.xml><?xml version="1.0" encoding="utf-8"?>
-<p:properties xmlns:p="http://schemas.microsoft.com/office/2006/metadata/properties" xmlns:xsi="http://www.w3.org/2001/XMLSchema-instance" xmlns:pc="http://schemas.microsoft.com/office/infopath/2007/PartnerControls">
-  <documentManagement>
-    <MediaServiceKeyPoints xmlns="71af3243-3dd4-4a8d-8c0d-dd76da1f02a5" xsi:nil="true"/>
-  </documentManagement>
-</p:properties>
+<file path=customXml/itemProps2.xml><?xml version="1.0" encoding="utf-8"?>
+<ds:datastoreItem xmlns:ds="http://schemas.openxmlformats.org/officeDocument/2006/customXml" ds:itemID="{BEA6D05B-AD60-405F-B8DB-FC61ABCDF8E2}">
+  <ds:schemaRefs>
+    <ds:schemaRef ds:uri="http://schemas.microsoft.com/sharepoint/v3/contenttype/forms"/>
+  </ds:schemaRefs>
+</ds:datastoreItem>
 </file>
 
-<file path=customXml/itemProps1.xml><?xml version="1.0" encoding="utf-8"?>
+<file path=customXml/itemProps3.xml><?xml version="1.0" encoding="utf-8"?>
 <ds:datastoreItem xmlns:ds="http://schemas.openxmlformats.org/officeDocument/2006/customXml" ds:itemID="{23573660-FE3A-4463-827C-CAE2430F8500}">
   <ds:schemaRefs>
     <ds:schemaRef ds:uri="http://schemas.microsoft.com/office/2006/metadata/contentType"/>
@@ -2710,22 +2756,4 @@
     <ds:schemaRef ds:uri="http://schemas.microsoft.com/internal/obd"/>
   </ds:schemaRefs>
 </ds:datastoreItem>
-</file>
-
-<file path=customXml/itemProps2.xml><?xml version="1.0" encoding="utf-8"?>
-<ds:datastoreItem xmlns:ds="http://schemas.openxmlformats.org/officeDocument/2006/customXml" ds:itemID="{BEA6D05B-AD60-405F-B8DB-FC61ABCDF8E2}">
-  <ds:schemaRefs>
-    <ds:schemaRef ds:uri="http://schemas.microsoft.com/sharepoint/v3/contenttype/forms"/>
-  </ds:schemaRefs>
-</ds:datastoreItem>
-</file>
-
-<file path=customXml/itemProps3.xml><?xml version="1.0" encoding="utf-8"?>
-<ds:datastoreItem xmlns:ds="http://schemas.openxmlformats.org/officeDocument/2006/customXml" ds:itemID="{B550BB7C-2FBC-4612-9ECE-2EA076035D14}">
-  <ds:schemaRefs>
-    <ds:schemaRef ds:uri="http://schemas.microsoft.com/office/2006/metadata/properties"/>
-    <ds:schemaRef ds:uri="http://schemas.microsoft.com/office/infopath/2007/PartnerControls"/>
-    <ds:schemaRef ds:uri="71af3243-3dd4-4a8d-8c0d-dd76da1f02a5"/>
-  </ds:schemaRefs>
-</ds:datastoreItem>
 </file>
</xml_diff>

<commit_message>
feat: actualizar formato printPaleta para chancado/analytica
</commit_message>
<xml_diff>
--- a/chancado/analytica/Report/PrintPaleta.docx
+++ b/chancado/analytica/Report/PrintPaleta.docx
@@ -1,6 +1,6 @@
 
 <file path=word/document.xml><?xml version="1.0" encoding="utf-8"?>
-<w:document xmlns:wpc="http://schemas.microsoft.com/office/word/2010/wordprocessingCanvas" xmlns:cx="http://schemas.microsoft.com/office/drawing/2014/chartex" xmlns:cx1="http://schemas.microsoft.com/office/drawing/2015/9/8/chartex" xmlns:cx2="http://schemas.microsoft.com/office/drawing/2015/10/21/chartex" xmlns:cx3="http://schemas.microsoft.com/office/drawing/2016/5/9/chartex" xmlns:cx4="http://schemas.microsoft.com/office/drawing/2016/5/10/chartex" xmlns:cx5="http://schemas.microsoft.com/office/drawing/2016/5/11/chartex" xmlns:cx6="http://schemas.microsoft.com/office/drawing/2016/5/12/chartex" xmlns:cx7="http://schemas.microsoft.com/office/drawing/2016/5/13/chartex" xmlns:cx8="http://schemas.microsoft.com/office/drawing/2016/5/14/chartex" xmlns:mc="http://schemas.openxmlformats.org/markup-compatibility/2006" xmlns:aink="http://schemas.microsoft.com/office/drawing/2016/ink" xmlns:am3d="http://schemas.microsoft.com/office/drawing/2017/model3d" xmlns:o="urn:schemas-microsoft-com:office:office" xmlns:r="http://schemas.openxmlformats.org/officeDocument/2006/relationships" xmlns:m="http://schemas.openxmlformats.org/officeDocument/2006/math" xmlns:v="urn:schemas-microsoft-com:vml" xmlns:wp14="http://schemas.microsoft.com/office/word/2010/wordprocessingDrawing" xmlns:wp="http://schemas.openxmlformats.org/drawingml/2006/wordprocessingDrawing" xmlns:w10="urn:schemas-microsoft-com:office:word" xmlns:w="http://schemas.openxmlformats.org/wordprocessingml/2006/main" xmlns:w14="http://schemas.microsoft.com/office/word/2010/wordml" xmlns:w15="http://schemas.microsoft.com/office/word/2012/wordml" xmlns:w16cex="http://schemas.microsoft.com/office/word/2018/wordml/cex" xmlns:w16cid="http://schemas.microsoft.com/office/word/2016/wordml/cid" xmlns:w16="http://schemas.microsoft.com/office/word/2018/wordml" xmlns:w16sdtdh="http://schemas.microsoft.com/office/word/2020/wordml/sdtdatahash" xmlns:w16se="http://schemas.microsoft.com/office/word/2015/wordml/symex" xmlns:wpg="http://schemas.microsoft.com/office/word/2010/wordprocessingGroup" xmlns:wpi="http://schemas.microsoft.com/office/word/2010/wordprocessingInk" xmlns:wne="http://schemas.microsoft.com/office/word/2006/wordml" xmlns:wps="http://schemas.microsoft.com/office/word/2010/wordprocessingShape" mc:Ignorable="w14 w15 w16se w16cid w16 w16cex w16sdtdh wp14">
+<w:document xmlns:wpc="http://schemas.microsoft.com/office/word/2010/wordprocessingCanvas" xmlns:cx="http://schemas.microsoft.com/office/drawing/2014/chartex" xmlns:cx1="http://schemas.microsoft.com/office/drawing/2015/9/8/chartex" xmlns:cx2="http://schemas.microsoft.com/office/drawing/2015/10/21/chartex" xmlns:cx3="http://schemas.microsoft.com/office/drawing/2016/5/9/chartex" xmlns:cx4="http://schemas.microsoft.com/office/drawing/2016/5/10/chartex" xmlns:cx5="http://schemas.microsoft.com/office/drawing/2016/5/11/chartex" xmlns:cx6="http://schemas.microsoft.com/office/drawing/2016/5/12/chartex" xmlns:cx7="http://schemas.microsoft.com/office/drawing/2016/5/13/chartex" xmlns:cx8="http://schemas.microsoft.com/office/drawing/2016/5/14/chartex" xmlns:mc="http://schemas.openxmlformats.org/markup-compatibility/2006" xmlns:aink="http://schemas.microsoft.com/office/drawing/2016/ink" xmlns:am3d="http://schemas.microsoft.com/office/drawing/2017/model3d" xmlns:o="urn:schemas-microsoft-com:office:office" xmlns:oel="http://schemas.microsoft.com/office/2019/extlst" xmlns:r="http://schemas.openxmlformats.org/officeDocument/2006/relationships" xmlns:m="http://schemas.openxmlformats.org/officeDocument/2006/math" xmlns:v="urn:schemas-microsoft-com:vml" xmlns:wp14="http://schemas.microsoft.com/office/word/2010/wordprocessingDrawing" xmlns:wp="http://schemas.openxmlformats.org/drawingml/2006/wordprocessingDrawing" xmlns:w10="urn:schemas-microsoft-com:office:word" xmlns:w="http://schemas.openxmlformats.org/wordprocessingml/2006/main" xmlns:w14="http://schemas.microsoft.com/office/word/2010/wordml" xmlns:w15="http://schemas.microsoft.com/office/word/2012/wordml" xmlns:w16cex="http://schemas.microsoft.com/office/word/2018/wordml/cex" xmlns:w16cid="http://schemas.microsoft.com/office/word/2016/wordml/cid" xmlns:w16="http://schemas.microsoft.com/office/word/2018/wordml" xmlns:w16du="http://schemas.microsoft.com/office/word/2023/wordml/word16du" xmlns:w16sdtdh="http://schemas.microsoft.com/office/word/2020/wordml/sdtdatahash" xmlns:w16sdtfl="http://schemas.microsoft.com/office/word/2024/wordml/sdtformatlock" xmlns:w16se="http://schemas.microsoft.com/office/word/2015/wordml/symex" xmlns:wpg="http://schemas.microsoft.com/office/word/2010/wordprocessingGroup" xmlns:wpi="http://schemas.microsoft.com/office/word/2010/wordprocessingInk" xmlns:wne="http://schemas.microsoft.com/office/word/2006/wordml" xmlns:wps="http://schemas.microsoft.com/office/word/2010/wordprocessingShape" mc:Ignorable="w14 w15 w16se w16cid w16 w16cex w16sdtdh w16sdtfl w16du wp14">
   <w:body>
     <w:p/>
     <w:tbl>
@@ -30,7 +30,6 @@
         <w:tc>
           <w:tcPr>
             <w:tcW w:w="10748" w:type="dxa"/>
-            <w:shd w:val="clear" w:color="auto" w:fill="auto"/>
           </w:tcPr>
           <w:p>
             <w:pPr>
@@ -45,15 +44,15 @@
               <mc:AlternateContent>
                 <mc:Choice Requires="wps">
                   <w:drawing>
-                    <wp:anchor distT="0" distB="0" distL="114300" distR="114300" simplePos="0" relativeHeight="251664384" behindDoc="0" locked="0" layoutInCell="1" allowOverlap="1" wp14:anchorId="59435B1C" wp14:editId="2A0B47EF">
+                    <wp:anchor distT="0" distB="0" distL="114300" distR="114300" simplePos="0" relativeHeight="251664384" behindDoc="0" locked="0" layoutInCell="1" allowOverlap="1" wp14:anchorId="59435B1C" wp14:editId="1A60D15D">
                       <wp:simplePos x="0" y="0"/>
                       <wp:positionH relativeFrom="margin">
-                        <wp:posOffset>3900854</wp:posOffset>
+                        <wp:posOffset>3030680</wp:posOffset>
                       </wp:positionH>
                       <wp:positionV relativeFrom="paragraph">
-                        <wp:posOffset>151996</wp:posOffset>
+                        <wp:posOffset>58835</wp:posOffset>
                       </wp:positionV>
-                      <wp:extent cx="2517569" cy="1995054"/>
+                      <wp:extent cx="3894083" cy="3752193"/>
                       <wp:effectExtent l="0" t="0" r="0" b="0"/>
                       <wp:wrapNone/>
                       <wp:docPr id="1729424235" name="Rectángulo: esquinas redondeadas 1729424235"/>
@@ -69,7 +68,7 @@
                             <wps:spPr bwMode="auto">
                               <a:xfrm>
                                 <a:off x="0" y="0"/>
-                                <a:ext cx="2517569" cy="1995054"/>
+                                <a:ext cx="3894083" cy="3752193"/>
                               </a:xfrm>
                               <a:prstGeom prst="roundRect">
                                 <a:avLst>
@@ -151,7 +150,7 @@
                 </mc:Choice>
                 <mc:Fallback>
                   <w:pict>
-                    <v:roundrect w14:anchorId="59435B1C" id="Rectángulo: esquinas redondeadas 1729424235" o:spid="_x0000_s1026" style="position:absolute;margin-left:307.15pt;margin-top:11.95pt;width:198.25pt;height:157.1pt;z-index:251664384;visibility:visible;mso-wrap-style:square;mso-width-percent:0;mso-height-percent:0;mso-wrap-distance-left:9pt;mso-wrap-distance-top:0;mso-wrap-distance-right:9pt;mso-wrap-distance-bottom:0;mso-position-horizontal:absolute;mso-position-horizontal-relative:margin;mso-position-vertical:absolute;mso-position-vertical-relative:text;mso-width-percent:0;mso-height-percent:0;mso-width-relative:margin;mso-height-relative:margin;v-text-anchor:top" arcsize="10923f" o:gfxdata="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" filled="f" stroked="f">
+                    <v:roundrect w14:anchorId="59435B1C" id="Rectángulo: esquinas redondeadas 1729424235" o:spid="_x0000_s1026" style="position:absolute;margin-left:238.65pt;margin-top:4.65pt;width:306.6pt;height:295.45pt;z-index:251664384;visibility:visible;mso-wrap-style:square;mso-width-percent:0;mso-height-percent:0;mso-wrap-distance-left:9pt;mso-wrap-distance-top:0;mso-wrap-distance-right:9pt;mso-wrap-distance-bottom:0;mso-position-horizontal:absolute;mso-position-horizontal-relative:margin;mso-position-vertical:absolute;mso-position-vertical-relative:text;mso-width-percent:0;mso-height-percent:0;mso-width-relative:margin;mso-height-relative:margin;v-text-anchor:top" arcsize="10923f" o:gfxdata="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" filled="f" stroked="f">
                       <v:stroke joinstyle="miter"/>
                       <v:textbox>
                         <w:txbxContent>
@@ -221,7 +220,6 @@
         <w:tc>
           <w:tcPr>
             <w:tcW w:w="4821" w:type="dxa"/>
-            <w:shd w:val="clear" w:color="auto" w:fill="auto"/>
             <w:vAlign w:val="center"/>
           </w:tcPr>
           <w:p>
@@ -248,13 +246,13 @@
           <w:p>
             <w:pPr>
               <w:pStyle w:val="Ttulo"/>
-              <w:spacing w:before="240" w:line="480" w:lineRule="auto"/>
+              <w:spacing w:before="240" w:line="360" w:lineRule="auto"/>
               <w:ind w:right="289"/>
               <w:rPr>
                 <w:rFonts w:ascii="Arial" w:hAnsi="Arial" w:cs="Arial"/>
                 <w:color w:val="00679A" w:themeColor="accent4"/>
-                <w:sz w:val="160"/>
-                <w:szCs w:val="160"/>
+                <w:sz w:val="144"/>
+                <w:szCs w:val="144"/>
               </w:rPr>
             </w:pPr>
             <w:r>
@@ -266,9 +264,26 @@
               </w:rPr>
               <w:t xml:space="preserve">    </w:t>
             </w:r>
+          </w:p>
+          <w:p>
+            <w:pPr>
+              <w:pStyle w:val="Ttulo"/>
+              <w:spacing w:before="240" w:line="276" w:lineRule="auto"/>
+              <w:ind w:right="289"/>
+              <w:rPr>
+                <w:rFonts w:ascii="Arial" w:hAnsi="Arial" w:cs="Arial"/>
+                <w:b/>
+                <w:bCs/>
+                <w:color w:val="00679A" w:themeColor="accent4"/>
+                <w:sz w:val="144"/>
+                <w:szCs w:val="144"/>
+              </w:rPr>
+            </w:pPr>
             <w:r>
               <w:rPr>
                 <w:rFonts w:ascii="Arial" w:hAnsi="Arial" w:cs="Arial"/>
+                <w:b/>
+                <w:bCs/>
                 <w:color w:val="00679A" w:themeColor="accent4"/>
                 <w:sz w:val="144"/>
                 <w:szCs w:val="144"/>
@@ -278,6 +293,8 @@
             <w:r>
               <w:rPr>
                 <w:rFonts w:ascii="Arial" w:hAnsi="Arial" w:cs="Arial"/>
+                <w:b/>
+                <w:bCs/>
                 <w:color w:val="00679A" w:themeColor="accent4"/>
                 <w:sz w:val="144"/>
                 <w:szCs w:val="144"/>
@@ -287,6 +304,8 @@
             <w:r>
               <w:rPr>
                 <w:rFonts w:ascii="Arial" w:hAnsi="Arial" w:cs="Arial"/>
+                <w:b/>
+                <w:bCs/>
                 <w:color w:val="00679A" w:themeColor="accent4"/>
                 <w:sz w:val="144"/>
                 <w:szCs w:val="144"/>
@@ -296,6 +315,8 @@
             <w:r>
               <w:rPr>
                 <w:rFonts w:ascii="Arial" w:hAnsi="Arial" w:cs="Arial"/>
+                <w:b/>
+                <w:bCs/>
                 <w:color w:val="00679A" w:themeColor="accent4"/>
                 <w:sz w:val="144"/>
                 <w:szCs w:val="144"/>
@@ -305,6 +326,8 @@
             <w:r>
               <w:rPr>
                 <w:rFonts w:ascii="Arial" w:hAnsi="Arial" w:cs="Arial"/>
+                <w:b/>
+                <w:bCs/>
                 <w:color w:val="00679A" w:themeColor="accent4"/>
                 <w:sz w:val="144"/>
                 <w:szCs w:val="144"/>
@@ -315,7 +338,7 @@
           <w:p>
             <w:pPr>
               <w:pStyle w:val="Ttulo"/>
-              <w:spacing w:before="240" w:line="480" w:lineRule="auto"/>
+              <w:spacing w:before="240" w:line="276" w:lineRule="auto"/>
               <w:ind w:right="290"/>
               <w:rPr>
                 <w:rFonts w:ascii="Arial" w:hAnsi="Arial" w:cs="Arial"/>
@@ -329,20 +352,6 @@
                 </w14:shadow>
               </w:rPr>
             </w:pPr>
-            <w:r>
-              <w:rPr>
-                <w:rFonts w:ascii="Arial" w:hAnsi="Arial" w:cs="Arial"/>
-                <w:color w:val="000000" w:themeColor="text1"/>
-                <w:sz w:val="70"/>
-                <w:szCs w:val="70"/>
-                <w14:shadow w14:blurRad="12700" w14:dist="38100" w14:dir="2700000" w14:sx="100000" w14:sy="100000" w14:kx="0" w14:ky="0" w14:algn="tl">
-                  <w14:srgbClr w14:val="000000">
-                    <w14:alpha w14:val="60000"/>
-                  </w14:srgbClr>
-                </w14:shadow>
-              </w:rPr>
-              <w:t xml:space="preserve">       </w:t>
-            </w:r>
             <w:r>
               <w:rPr>
                 <w:rFonts w:ascii="Arial" w:hAnsi="Arial" w:cs="Arial"/>
@@ -458,7 +467,7 @@
 </file>
 
 <file path=word/endnotes.xml><?xml version="1.0" encoding="utf-8"?>
-<w:endnotes xmlns:wpc="http://schemas.microsoft.com/office/word/2010/wordprocessingCanvas" xmlns:cx="http://schemas.microsoft.com/office/drawing/2014/chartex" xmlns:cx1="http://schemas.microsoft.com/office/drawing/2015/9/8/chartex" xmlns:cx2="http://schemas.microsoft.com/office/drawing/2015/10/21/chartex" xmlns:cx3="http://schemas.microsoft.com/office/drawing/2016/5/9/chartex" xmlns:cx4="http://schemas.microsoft.com/office/drawing/2016/5/10/chartex" xmlns:cx5="http://schemas.microsoft.com/office/drawing/2016/5/11/chartex" xmlns:cx6="http://schemas.microsoft.com/office/drawing/2016/5/12/chartex" xmlns:cx7="http://schemas.microsoft.com/office/drawing/2016/5/13/chartex" xmlns:cx8="http://schemas.microsoft.com/office/drawing/2016/5/14/chartex" xmlns:mc="http://schemas.openxmlformats.org/markup-compatibility/2006" xmlns:aink="http://schemas.microsoft.com/office/drawing/2016/ink" xmlns:am3d="http://schemas.microsoft.com/office/drawing/2017/model3d" xmlns:o="urn:schemas-microsoft-com:office:office" xmlns:r="http://schemas.openxmlformats.org/officeDocument/2006/relationships" xmlns:m="http://schemas.openxmlformats.org/officeDocument/2006/math" xmlns:v="urn:schemas-microsoft-com:vml" xmlns:wp14="http://schemas.microsoft.com/office/word/2010/wordprocessingDrawing" xmlns:wp="http://schemas.openxmlformats.org/drawingml/2006/wordprocessingDrawing" xmlns:w10="urn:schemas-microsoft-com:office:word" xmlns:w="http://schemas.openxmlformats.org/wordprocessingml/2006/main" xmlns:w14="http://schemas.microsoft.com/office/word/2010/wordml" xmlns:w15="http://schemas.microsoft.com/office/word/2012/wordml" xmlns:w16cex="http://schemas.microsoft.com/office/word/2018/wordml/cex" xmlns:w16cid="http://schemas.microsoft.com/office/word/2016/wordml/cid" xmlns:w16="http://schemas.microsoft.com/office/word/2018/wordml" xmlns:w16sdtdh="http://schemas.microsoft.com/office/word/2020/wordml/sdtdatahash" xmlns:w16se="http://schemas.microsoft.com/office/word/2015/wordml/symex" xmlns:wpg="http://schemas.microsoft.com/office/word/2010/wordprocessingGroup" xmlns:wpi="http://schemas.microsoft.com/office/word/2010/wordprocessingInk" xmlns:wne="http://schemas.microsoft.com/office/word/2006/wordml" xmlns:wps="http://schemas.microsoft.com/office/word/2010/wordprocessingShape" mc:Ignorable="w14 w15 w16se w16cid w16 w16cex w16sdtdh wp14">
+<w:endnotes xmlns:wpc="http://schemas.microsoft.com/office/word/2010/wordprocessingCanvas" xmlns:cx="http://schemas.microsoft.com/office/drawing/2014/chartex" xmlns:cx1="http://schemas.microsoft.com/office/drawing/2015/9/8/chartex" xmlns:cx2="http://schemas.microsoft.com/office/drawing/2015/10/21/chartex" xmlns:cx3="http://schemas.microsoft.com/office/drawing/2016/5/9/chartex" xmlns:cx4="http://schemas.microsoft.com/office/drawing/2016/5/10/chartex" xmlns:cx5="http://schemas.microsoft.com/office/drawing/2016/5/11/chartex" xmlns:cx6="http://schemas.microsoft.com/office/drawing/2016/5/12/chartex" xmlns:cx7="http://schemas.microsoft.com/office/drawing/2016/5/13/chartex" xmlns:cx8="http://schemas.microsoft.com/office/drawing/2016/5/14/chartex" xmlns:mc="http://schemas.openxmlformats.org/markup-compatibility/2006" xmlns:aink="http://schemas.microsoft.com/office/drawing/2016/ink" xmlns:am3d="http://schemas.microsoft.com/office/drawing/2017/model3d" xmlns:o="urn:schemas-microsoft-com:office:office" xmlns:oel="http://schemas.microsoft.com/office/2019/extlst" xmlns:r="http://schemas.openxmlformats.org/officeDocument/2006/relationships" xmlns:m="http://schemas.openxmlformats.org/officeDocument/2006/math" xmlns:v="urn:schemas-microsoft-com:vml" xmlns:wp14="http://schemas.microsoft.com/office/word/2010/wordprocessingDrawing" xmlns:wp="http://schemas.openxmlformats.org/drawingml/2006/wordprocessingDrawing" xmlns:w10="urn:schemas-microsoft-com:office:word" xmlns:w="http://schemas.openxmlformats.org/wordprocessingml/2006/main" xmlns:w14="http://schemas.microsoft.com/office/word/2010/wordml" xmlns:w15="http://schemas.microsoft.com/office/word/2012/wordml" xmlns:w16cex="http://schemas.microsoft.com/office/word/2018/wordml/cex" xmlns:w16cid="http://schemas.microsoft.com/office/word/2016/wordml/cid" xmlns:w16="http://schemas.microsoft.com/office/word/2018/wordml" xmlns:w16du="http://schemas.microsoft.com/office/word/2023/wordml/word16du" xmlns:w16sdtdh="http://schemas.microsoft.com/office/word/2020/wordml/sdtdatahash" xmlns:w16sdtfl="http://schemas.microsoft.com/office/word/2024/wordml/sdtformatlock" xmlns:w16se="http://schemas.microsoft.com/office/word/2015/wordml/symex" xmlns:wpg="http://schemas.microsoft.com/office/word/2010/wordprocessingGroup" xmlns:wpi="http://schemas.microsoft.com/office/word/2010/wordprocessingInk" xmlns:wne="http://schemas.microsoft.com/office/word/2006/wordml" xmlns:wps="http://schemas.microsoft.com/office/word/2010/wordprocessingShape" mc:Ignorable="w14 w15 w16se w16cid w16 w16cex w16sdtdh w16sdtfl w16du wp14">
   <w:endnote w:type="separator" w:id="-1">
     <w:p>
       <w:pPr>
@@ -485,7 +494,7 @@
 </file>
 
 <file path=word/footer1.xml><?xml version="1.0" encoding="utf-8"?>
-<w:ftr xmlns:wpc="http://schemas.microsoft.com/office/word/2010/wordprocessingCanvas" xmlns:cx="http://schemas.microsoft.com/office/drawing/2014/chartex" xmlns:cx1="http://schemas.microsoft.com/office/drawing/2015/9/8/chartex" xmlns:cx2="http://schemas.microsoft.com/office/drawing/2015/10/21/chartex" xmlns:cx3="http://schemas.microsoft.com/office/drawing/2016/5/9/chartex" xmlns:cx4="http://schemas.microsoft.com/office/drawing/2016/5/10/chartex" xmlns:cx5="http://schemas.microsoft.com/office/drawing/2016/5/11/chartex" xmlns:cx6="http://schemas.microsoft.com/office/drawing/2016/5/12/chartex" xmlns:cx7="http://schemas.microsoft.com/office/drawing/2016/5/13/chartex" xmlns:cx8="http://schemas.microsoft.com/office/drawing/2016/5/14/chartex" xmlns:mc="http://schemas.openxmlformats.org/markup-compatibility/2006" xmlns:aink="http://schemas.microsoft.com/office/drawing/2016/ink" xmlns:am3d="http://schemas.microsoft.com/office/drawing/2017/model3d" xmlns:o="urn:schemas-microsoft-com:office:office" xmlns:r="http://schemas.openxmlformats.org/officeDocument/2006/relationships" xmlns:m="http://schemas.openxmlformats.org/officeDocument/2006/math" xmlns:v="urn:schemas-microsoft-com:vml" xmlns:wp14="http://schemas.microsoft.com/office/word/2010/wordprocessingDrawing" xmlns:wp="http://schemas.openxmlformats.org/drawingml/2006/wordprocessingDrawing" xmlns:w10="urn:schemas-microsoft-com:office:word" xmlns:w="http://schemas.openxmlformats.org/wordprocessingml/2006/main" xmlns:w14="http://schemas.microsoft.com/office/word/2010/wordml" xmlns:w15="http://schemas.microsoft.com/office/word/2012/wordml" xmlns:w16cex="http://schemas.microsoft.com/office/word/2018/wordml/cex" xmlns:w16cid="http://schemas.microsoft.com/office/word/2016/wordml/cid" xmlns:w16="http://schemas.microsoft.com/office/word/2018/wordml" xmlns:w16sdtdh="http://schemas.microsoft.com/office/word/2020/wordml/sdtdatahash" xmlns:w16se="http://schemas.microsoft.com/office/word/2015/wordml/symex" xmlns:wpg="http://schemas.microsoft.com/office/word/2010/wordprocessingGroup" xmlns:wpi="http://schemas.microsoft.com/office/word/2010/wordprocessingInk" xmlns:wne="http://schemas.microsoft.com/office/word/2006/wordml" xmlns:wps="http://schemas.microsoft.com/office/word/2010/wordprocessingShape" mc:Ignorable="w14 w15 w16se w16cid w16 w16cex w16sdtdh wp14">
+<w:ftr xmlns:wpc="http://schemas.microsoft.com/office/word/2010/wordprocessingCanvas" xmlns:cx="http://schemas.microsoft.com/office/drawing/2014/chartex" xmlns:cx1="http://schemas.microsoft.com/office/drawing/2015/9/8/chartex" xmlns:cx2="http://schemas.microsoft.com/office/drawing/2015/10/21/chartex" xmlns:cx3="http://schemas.microsoft.com/office/drawing/2016/5/9/chartex" xmlns:cx4="http://schemas.microsoft.com/office/drawing/2016/5/10/chartex" xmlns:cx5="http://schemas.microsoft.com/office/drawing/2016/5/11/chartex" xmlns:cx6="http://schemas.microsoft.com/office/drawing/2016/5/12/chartex" xmlns:cx7="http://schemas.microsoft.com/office/drawing/2016/5/13/chartex" xmlns:cx8="http://schemas.microsoft.com/office/drawing/2016/5/14/chartex" xmlns:mc="http://schemas.openxmlformats.org/markup-compatibility/2006" xmlns:aink="http://schemas.microsoft.com/office/drawing/2016/ink" xmlns:am3d="http://schemas.microsoft.com/office/drawing/2017/model3d" xmlns:o="urn:schemas-microsoft-com:office:office" xmlns:oel="http://schemas.microsoft.com/office/2019/extlst" xmlns:r="http://schemas.openxmlformats.org/officeDocument/2006/relationships" xmlns:m="http://schemas.openxmlformats.org/officeDocument/2006/math" xmlns:v="urn:schemas-microsoft-com:vml" xmlns:wp14="http://schemas.microsoft.com/office/word/2010/wordprocessingDrawing" xmlns:wp="http://schemas.openxmlformats.org/drawingml/2006/wordprocessingDrawing" xmlns:w10="urn:schemas-microsoft-com:office:word" xmlns:w="http://schemas.openxmlformats.org/wordprocessingml/2006/main" xmlns:w14="http://schemas.microsoft.com/office/word/2010/wordml" xmlns:w15="http://schemas.microsoft.com/office/word/2012/wordml" xmlns:w16cex="http://schemas.microsoft.com/office/word/2018/wordml/cex" xmlns:w16cid="http://schemas.microsoft.com/office/word/2016/wordml/cid" xmlns:w16="http://schemas.microsoft.com/office/word/2018/wordml" xmlns:w16du="http://schemas.microsoft.com/office/word/2023/wordml/word16du" xmlns:w16sdtdh="http://schemas.microsoft.com/office/word/2020/wordml/sdtdatahash" xmlns:w16sdtfl="http://schemas.microsoft.com/office/word/2024/wordml/sdtformatlock" xmlns:w16se="http://schemas.microsoft.com/office/word/2015/wordml/symex" xmlns:wpg="http://schemas.microsoft.com/office/word/2010/wordprocessingGroup" xmlns:wpi="http://schemas.microsoft.com/office/word/2010/wordprocessingInk" xmlns:wne="http://schemas.microsoft.com/office/word/2006/wordml" xmlns:wps="http://schemas.microsoft.com/office/word/2010/wordprocessingShape" mc:Ignorable="w14 w15 w16se w16cid w16 w16cex w16sdtdh w16sdtfl w16du wp14">
   <w:p>
     <w:pPr>
       <w:pStyle w:val="Piedepgina"/>
@@ -550,7 +559,7 @@
 </file>
 
 <file path=word/footnotes.xml><?xml version="1.0" encoding="utf-8"?>
-<w:footnotes xmlns:wpc="http://schemas.microsoft.com/office/word/2010/wordprocessingCanvas" xmlns:cx="http://schemas.microsoft.com/office/drawing/2014/chartex" xmlns:cx1="http://schemas.microsoft.com/office/drawing/2015/9/8/chartex" xmlns:cx2="http://schemas.microsoft.com/office/drawing/2015/10/21/chartex" xmlns:cx3="http://schemas.microsoft.com/office/drawing/2016/5/9/chartex" xmlns:cx4="http://schemas.microsoft.com/office/drawing/2016/5/10/chartex" xmlns:cx5="http://schemas.microsoft.com/office/drawing/2016/5/11/chartex" xmlns:cx6="http://schemas.microsoft.com/office/drawing/2016/5/12/chartex" xmlns:cx7="http://schemas.microsoft.com/office/drawing/2016/5/13/chartex" xmlns:cx8="http://schemas.microsoft.com/office/drawing/2016/5/14/chartex" xmlns:mc="http://schemas.openxmlformats.org/markup-compatibility/2006" xmlns:aink="http://schemas.microsoft.com/office/drawing/2016/ink" xmlns:am3d="http://schemas.microsoft.com/office/drawing/2017/model3d" xmlns:o="urn:schemas-microsoft-com:office:office" xmlns:r="http://schemas.openxmlformats.org/officeDocument/2006/relationships" xmlns:m="http://schemas.openxmlformats.org/officeDocument/2006/math" xmlns:v="urn:schemas-microsoft-com:vml" xmlns:wp14="http://schemas.microsoft.com/office/word/2010/wordprocessingDrawing" xmlns:wp="http://schemas.openxmlformats.org/drawingml/2006/wordprocessingDrawing" xmlns:w10="urn:schemas-microsoft-com:office:word" xmlns:w="http://schemas.openxmlformats.org/wordprocessingml/2006/main" xmlns:w14="http://schemas.microsoft.com/office/word/2010/wordml" xmlns:w15="http://schemas.microsoft.com/office/word/2012/wordml" xmlns:w16cex="http://schemas.microsoft.com/office/word/2018/wordml/cex" xmlns:w16cid="http://schemas.microsoft.com/office/word/2016/wordml/cid" xmlns:w16="http://schemas.microsoft.com/office/word/2018/wordml" xmlns:w16sdtdh="http://schemas.microsoft.com/office/word/2020/wordml/sdtdatahash" xmlns:w16se="http://schemas.microsoft.com/office/word/2015/wordml/symex" xmlns:wpg="http://schemas.microsoft.com/office/word/2010/wordprocessingGroup" xmlns:wpi="http://schemas.microsoft.com/office/word/2010/wordprocessingInk" xmlns:wne="http://schemas.microsoft.com/office/word/2006/wordml" xmlns:wps="http://schemas.microsoft.com/office/word/2010/wordprocessingShape" mc:Ignorable="w14 w15 w16se w16cid w16 w16cex w16sdtdh wp14">
+<w:footnotes xmlns:wpc="http://schemas.microsoft.com/office/word/2010/wordprocessingCanvas" xmlns:cx="http://schemas.microsoft.com/office/drawing/2014/chartex" xmlns:cx1="http://schemas.microsoft.com/office/drawing/2015/9/8/chartex" xmlns:cx2="http://schemas.microsoft.com/office/drawing/2015/10/21/chartex" xmlns:cx3="http://schemas.microsoft.com/office/drawing/2016/5/9/chartex" xmlns:cx4="http://schemas.microsoft.com/office/drawing/2016/5/10/chartex" xmlns:cx5="http://schemas.microsoft.com/office/drawing/2016/5/11/chartex" xmlns:cx6="http://schemas.microsoft.com/office/drawing/2016/5/12/chartex" xmlns:cx7="http://schemas.microsoft.com/office/drawing/2016/5/13/chartex" xmlns:cx8="http://schemas.microsoft.com/office/drawing/2016/5/14/chartex" xmlns:mc="http://schemas.openxmlformats.org/markup-compatibility/2006" xmlns:aink="http://schemas.microsoft.com/office/drawing/2016/ink" xmlns:am3d="http://schemas.microsoft.com/office/drawing/2017/model3d" xmlns:o="urn:schemas-microsoft-com:office:office" xmlns:oel="http://schemas.microsoft.com/office/2019/extlst" xmlns:r="http://schemas.openxmlformats.org/officeDocument/2006/relationships" xmlns:m="http://schemas.openxmlformats.org/officeDocument/2006/math" xmlns:v="urn:schemas-microsoft-com:vml" xmlns:wp14="http://schemas.microsoft.com/office/word/2010/wordprocessingDrawing" xmlns:wp="http://schemas.openxmlformats.org/drawingml/2006/wordprocessingDrawing" xmlns:w10="urn:schemas-microsoft-com:office:word" xmlns:w="http://schemas.openxmlformats.org/wordprocessingml/2006/main" xmlns:w14="http://schemas.microsoft.com/office/word/2010/wordml" xmlns:w15="http://schemas.microsoft.com/office/word/2012/wordml" xmlns:w16cex="http://schemas.microsoft.com/office/word/2018/wordml/cex" xmlns:w16cid="http://schemas.microsoft.com/office/word/2016/wordml/cid" xmlns:w16="http://schemas.microsoft.com/office/word/2018/wordml" xmlns:w16du="http://schemas.microsoft.com/office/word/2023/wordml/word16du" xmlns:w16sdtdh="http://schemas.microsoft.com/office/word/2020/wordml/sdtdatahash" xmlns:w16sdtfl="http://schemas.microsoft.com/office/word/2024/wordml/sdtformatlock" xmlns:w16se="http://schemas.microsoft.com/office/word/2015/wordml/symex" xmlns:wpg="http://schemas.microsoft.com/office/word/2010/wordprocessingGroup" xmlns:wpi="http://schemas.microsoft.com/office/word/2010/wordprocessingInk" xmlns:wne="http://schemas.microsoft.com/office/word/2006/wordml" xmlns:wps="http://schemas.microsoft.com/office/word/2010/wordprocessingShape" mc:Ignorable="w14 w15 w16se w16cid w16 w16cex w16sdtdh w16sdtfl w16du wp14">
   <w:footnote w:type="separator" w:id="-1">
     <w:p>
       <w:pPr>
@@ -577,7 +586,7 @@
 </file>
 
 <file path=word/numbering.xml><?xml version="1.0" encoding="utf-8"?>
-<w:numbering xmlns:wpc="http://schemas.microsoft.com/office/word/2010/wordprocessingCanvas" xmlns:cx="http://schemas.microsoft.com/office/drawing/2014/chartex" xmlns:cx1="http://schemas.microsoft.com/office/drawing/2015/9/8/chartex" xmlns:cx2="http://schemas.microsoft.com/office/drawing/2015/10/21/chartex" xmlns:cx3="http://schemas.microsoft.com/office/drawing/2016/5/9/chartex" xmlns:cx4="http://schemas.microsoft.com/office/drawing/2016/5/10/chartex" xmlns:cx5="http://schemas.microsoft.com/office/drawing/2016/5/11/chartex" xmlns:cx6="http://schemas.microsoft.com/office/drawing/2016/5/12/chartex" xmlns:cx7="http://schemas.microsoft.com/office/drawing/2016/5/13/chartex" xmlns:cx8="http://schemas.microsoft.com/office/drawing/2016/5/14/chartex" xmlns:mc="http://schemas.openxmlformats.org/markup-compatibility/2006" xmlns:aink="http://schemas.microsoft.com/office/drawing/2016/ink" xmlns:am3d="http://schemas.microsoft.com/office/drawing/2017/model3d" xmlns:o="urn:schemas-microsoft-com:office:office" xmlns:r="http://schemas.openxmlformats.org/officeDocument/2006/relationships" xmlns:m="http://schemas.openxmlformats.org/officeDocument/2006/math" xmlns:v="urn:schemas-microsoft-com:vml" xmlns:wp14="http://schemas.microsoft.com/office/word/2010/wordprocessingDrawing" xmlns:wp="http://schemas.openxmlformats.org/drawingml/2006/wordprocessingDrawing" xmlns:w10="urn:schemas-microsoft-com:office:word" xmlns:w="http://schemas.openxmlformats.org/wordprocessingml/2006/main" xmlns:w14="http://schemas.microsoft.com/office/word/2010/wordml" xmlns:w15="http://schemas.microsoft.com/office/word/2012/wordml" xmlns:w16cex="http://schemas.microsoft.com/office/word/2018/wordml/cex" xmlns:w16cid="http://schemas.microsoft.com/office/word/2016/wordml/cid" xmlns:w16="http://schemas.microsoft.com/office/word/2018/wordml" xmlns:w16sdtdh="http://schemas.microsoft.com/office/word/2020/wordml/sdtdatahash" xmlns:w16se="http://schemas.microsoft.com/office/word/2015/wordml/symex" xmlns:wpg="http://schemas.microsoft.com/office/word/2010/wordprocessingGroup" xmlns:wpi="http://schemas.microsoft.com/office/word/2010/wordprocessingInk" xmlns:wne="http://schemas.microsoft.com/office/word/2006/wordml" xmlns:wps="http://schemas.microsoft.com/office/word/2010/wordprocessingShape" mc:Ignorable="w14 w15 w16se w16cid w16 w16cex w16sdtdh wp14">
+<w:numbering xmlns:wpc="http://schemas.microsoft.com/office/word/2010/wordprocessingCanvas" xmlns:cx="http://schemas.microsoft.com/office/drawing/2014/chartex" xmlns:cx1="http://schemas.microsoft.com/office/drawing/2015/9/8/chartex" xmlns:cx2="http://schemas.microsoft.com/office/drawing/2015/10/21/chartex" xmlns:cx3="http://schemas.microsoft.com/office/drawing/2016/5/9/chartex" xmlns:cx4="http://schemas.microsoft.com/office/drawing/2016/5/10/chartex" xmlns:cx5="http://schemas.microsoft.com/office/drawing/2016/5/11/chartex" xmlns:cx6="http://schemas.microsoft.com/office/drawing/2016/5/12/chartex" xmlns:cx7="http://schemas.microsoft.com/office/drawing/2016/5/13/chartex" xmlns:cx8="http://schemas.microsoft.com/office/drawing/2016/5/14/chartex" xmlns:mc="http://schemas.openxmlformats.org/markup-compatibility/2006" xmlns:aink="http://schemas.microsoft.com/office/drawing/2016/ink" xmlns:am3d="http://schemas.microsoft.com/office/drawing/2017/model3d" xmlns:o="urn:schemas-microsoft-com:office:office" xmlns:oel="http://schemas.microsoft.com/office/2019/extlst" xmlns:r="http://schemas.openxmlformats.org/officeDocument/2006/relationships" xmlns:m="http://schemas.openxmlformats.org/officeDocument/2006/math" xmlns:v="urn:schemas-microsoft-com:vml" xmlns:wp14="http://schemas.microsoft.com/office/word/2010/wordprocessingDrawing" xmlns:wp="http://schemas.openxmlformats.org/drawingml/2006/wordprocessingDrawing" xmlns:w10="urn:schemas-microsoft-com:office:word" xmlns:w="http://schemas.openxmlformats.org/wordprocessingml/2006/main" xmlns:w14="http://schemas.microsoft.com/office/word/2010/wordml" xmlns:w15="http://schemas.microsoft.com/office/word/2012/wordml" xmlns:w16cex="http://schemas.microsoft.com/office/word/2018/wordml/cex" xmlns:w16cid="http://schemas.microsoft.com/office/word/2016/wordml/cid" xmlns:w16="http://schemas.microsoft.com/office/word/2018/wordml" xmlns:w16du="http://schemas.microsoft.com/office/word/2023/wordml/word16du" xmlns:w16sdtdh="http://schemas.microsoft.com/office/word/2020/wordml/sdtdatahash" xmlns:w16sdtfl="http://schemas.microsoft.com/office/word/2024/wordml/sdtformatlock" xmlns:w16se="http://schemas.microsoft.com/office/word/2015/wordml/symex" xmlns:wpg="http://schemas.microsoft.com/office/word/2010/wordprocessingGroup" xmlns:wpi="http://schemas.microsoft.com/office/word/2010/wordprocessingInk" xmlns:wne="http://schemas.microsoft.com/office/word/2006/wordml" xmlns:wps="http://schemas.microsoft.com/office/word/2010/wordprocessingShape" mc:Ignorable="w14 w15 w16se w16cid w16 w16cex w16sdtdh w16sdtfl w16du wp14">
   <w:abstractNum w:abstractNumId="0" w15:restartNumberingAfterBreak="0">
     <w:nsid w:val="FFFFFF7C"/>
     <w:multiLevelType w:val="singleLevel"/>
@@ -663,26 +672,26 @@
       </w:pPr>
     </w:lvl>
   </w:abstractNum>
-  <w:num w:numId="1">
+  <w:num w:numId="1" w16cid:durableId="287976396">
     <w:abstractNumId w:val="4"/>
   </w:num>
-  <w:num w:numId="2">
+  <w:num w:numId="2" w16cid:durableId="1892617494">
     <w:abstractNumId w:val="3"/>
   </w:num>
-  <w:num w:numId="3">
+  <w:num w:numId="3" w16cid:durableId="831917742">
     <w:abstractNumId w:val="2"/>
   </w:num>
-  <w:num w:numId="4">
+  <w:num w:numId="4" w16cid:durableId="82410650">
     <w:abstractNumId w:val="1"/>
   </w:num>
-  <w:num w:numId="5">
+  <w:num w:numId="5" w16cid:durableId="1820882964">
     <w:abstractNumId w:val="0"/>
   </w:num>
 </w:numbering>
 </file>
 
 <file path=word/styles.xml><?xml version="1.0" encoding="utf-8"?>
-<w:styles xmlns:mc="http://schemas.openxmlformats.org/markup-compatibility/2006" xmlns:r="http://schemas.openxmlformats.org/officeDocument/2006/relationships" xmlns:w="http://schemas.openxmlformats.org/wordprocessingml/2006/main" xmlns:w14="http://schemas.microsoft.com/office/word/2010/wordml" xmlns:w15="http://schemas.microsoft.com/office/word/2012/wordml" xmlns:w16cex="http://schemas.microsoft.com/office/word/2018/wordml/cex" xmlns:w16cid="http://schemas.microsoft.com/office/word/2016/wordml/cid" xmlns:w16="http://schemas.microsoft.com/office/word/2018/wordml" xmlns:w16sdtdh="http://schemas.microsoft.com/office/word/2020/wordml/sdtdatahash" xmlns:w16se="http://schemas.microsoft.com/office/word/2015/wordml/symex" mc:Ignorable="w14 w15 w16se w16cid w16 w16cex w16sdtdh">
+<w:styles xmlns:mc="http://schemas.openxmlformats.org/markup-compatibility/2006" xmlns:r="http://schemas.openxmlformats.org/officeDocument/2006/relationships" xmlns:w="http://schemas.openxmlformats.org/wordprocessingml/2006/main" xmlns:w14="http://schemas.microsoft.com/office/word/2010/wordml" xmlns:w15="http://schemas.microsoft.com/office/word/2012/wordml" xmlns:w16cex="http://schemas.microsoft.com/office/word/2018/wordml/cex" xmlns:w16cid="http://schemas.microsoft.com/office/word/2016/wordml/cid" xmlns:w16="http://schemas.microsoft.com/office/word/2018/wordml" xmlns:w16du="http://schemas.microsoft.com/office/word/2023/wordml/word16du" xmlns:w16sdtdh="http://schemas.microsoft.com/office/word/2020/wordml/sdtdatahash" xmlns:w16sdtfl="http://schemas.microsoft.com/office/word/2024/wordml/sdtformatlock" xmlns:w16se="http://schemas.microsoft.com/office/word/2015/wordml/symex" mc:Ignorable="w14 w15 w16se w16cid w16 w16cex w16sdtdh w16sdtfl w16du">
   <w:docDefaults>
     <w:rPrDefault>
       <w:rPr>
@@ -2494,20 +2503,20 @@
 </file>
 
 <file path=customXml/item1.xml><?xml version="1.0" encoding="utf-8"?>
-<p:properties xmlns:p="http://schemas.microsoft.com/office/2006/metadata/properties" xmlns:xsi="http://www.w3.org/2001/XMLSchema-instance" xmlns:pc="http://schemas.microsoft.com/office/infopath/2007/PartnerControls">
-  <documentManagement>
-    <MediaServiceKeyPoints xmlns="71af3243-3dd4-4a8d-8c0d-dd76da1f02a5" xsi:nil="true"/>
-  </documentManagement>
-</p:properties>
-</file>
-
-<file path=customXml/item2.xml><?xml version="1.0" encoding="utf-8"?>
 <?mso-contentType ?>
 <FormTemplates xmlns="http://schemas.microsoft.com/sharepoint/v3/contenttype/forms">
   <Display>DocumentLibraryForm</Display>
   <Edit>DocumentLibraryForm</Edit>
   <New>DocumentLibraryForm</New>
 </FormTemplates>
+</file>
+
+<file path=customXml/item2.xml><?xml version="1.0" encoding="utf-8"?>
+<p:properties xmlns:p="http://schemas.microsoft.com/office/2006/metadata/properties" xmlns:xsi="http://www.w3.org/2001/XMLSchema-instance" xmlns:pc="http://schemas.microsoft.com/office/infopath/2007/PartnerControls">
+  <documentManagement>
+    <MediaServiceKeyPoints xmlns="71af3243-3dd4-4a8d-8c0d-dd76da1f02a5" xsi:nil="true"/>
+  </documentManagement>
+</p:properties>
 </file>
 
 <file path=customXml/item3.xml><?xml version="1.0" encoding="utf-8"?>
@@ -2722,19 +2731,19 @@
 </file>
 
 <file path=customXml/itemProps1.xml><?xml version="1.0" encoding="utf-8"?>
+<ds:datastoreItem xmlns:ds="http://schemas.openxmlformats.org/officeDocument/2006/customXml" ds:itemID="{BEA6D05B-AD60-405F-B8DB-FC61ABCDF8E2}">
+  <ds:schemaRefs>
+    <ds:schemaRef ds:uri="http://schemas.microsoft.com/sharepoint/v3/contenttype/forms"/>
+  </ds:schemaRefs>
+</ds:datastoreItem>
+</file>
+
+<file path=customXml/itemProps2.xml><?xml version="1.0" encoding="utf-8"?>
 <ds:datastoreItem xmlns:ds="http://schemas.openxmlformats.org/officeDocument/2006/customXml" ds:itemID="{B550BB7C-2FBC-4612-9ECE-2EA076035D14}">
   <ds:schemaRefs>
     <ds:schemaRef ds:uri="http://schemas.microsoft.com/office/2006/metadata/properties"/>
     <ds:schemaRef ds:uri="http://schemas.microsoft.com/office/infopath/2007/PartnerControls"/>
     <ds:schemaRef ds:uri="71af3243-3dd4-4a8d-8c0d-dd76da1f02a5"/>
-  </ds:schemaRefs>
-</ds:datastoreItem>
-</file>
-
-<file path=customXml/itemProps2.xml><?xml version="1.0" encoding="utf-8"?>
-<ds:datastoreItem xmlns:ds="http://schemas.openxmlformats.org/officeDocument/2006/customXml" ds:itemID="{BEA6D05B-AD60-405F-B8DB-FC61ABCDF8E2}">
-  <ds:schemaRefs>
-    <ds:schemaRef ds:uri="http://schemas.microsoft.com/sharepoint/v3/contenttype/forms"/>
   </ds:schemaRefs>
 </ds:datastoreItem>
 </file>

</xml_diff>